<commit_message>
升级依赖库 spring 3.2.1; spring-data-jpa 1.3; hibernate 4.1.10; ehcache 2.6.5; hibernate-validator 4.3.1; guava 14.0
</commit_message>
<xml_diff>
--- a/doc/JeeSite介绍演示.docx
+++ b/doc/JeeSite介绍演示.docx
@@ -3302,6 +3302,7 @@
         <w:rPr>
           <w:rFonts w:hint="eastAsia"/>
         </w:rPr>
+        <w:lastRenderedPageBreak/>
         <w:t>JeeSite</w:t>
       </w:r>
       <w:proofErr w:type="spellEnd"/>
@@ -4288,7 +4289,14 @@
         <w:rPr>
           <w:rFonts w:hint="eastAsia"/>
         </w:rPr>
-        <w:t>标签（</w:t>
+        <w:t>标</w:t>
+      </w:r>
+      <w:r>
+        <w:rPr>
+          <w:rFonts w:hint="eastAsia"/>
+        </w:rPr>
+        <w:lastRenderedPageBreak/>
+        <w:t>签（</w:t>
       </w:r>
       <w:proofErr w:type="spellStart"/>
       <w:r>
@@ -4466,7 +4474,13 @@
         <w:rPr>
           <w:rFonts w:hint="eastAsia"/>
         </w:rPr>
-        <w:t xml:space="preserve"> 3.1</w:t>
+        <w:t xml:space="preserve"> 3.</w:t>
+      </w:r>
+      <w:r>
+        <w:rPr>
+          <w:rFonts w:hint="eastAsia"/>
+        </w:rPr>
+        <w:t>2</w:t>
       </w:r>
       <w:r>
         <w:rPr>
@@ -4609,7 +4623,13 @@
         <w:rPr>
           <w:rFonts w:hint="eastAsia"/>
         </w:rPr>
-        <w:t>.1</w:t>
+        <w:t>.</w:t>
+      </w:r>
+      <w:r>
+        <w:rPr>
+          <w:rFonts w:hint="eastAsia"/>
+        </w:rPr>
+        <w:t>2</w:t>
       </w:r>
       <w:r>
         <w:rPr>
@@ -4928,7 +4948,13 @@
         <w:rPr>
           <w:rFonts w:hint="eastAsia"/>
         </w:rPr>
-        <w:t xml:space="preserve"> 1.2</w:t>
+        <w:t xml:space="preserve"> 1.</w:t>
+      </w:r>
+      <w:r>
+        <w:rPr>
+          <w:rFonts w:hint="eastAsia"/>
+        </w:rPr>
+        <w:t>3</w:t>
       </w:r>
       <w:r>
         <w:rPr>
@@ -5052,7 +5078,7 @@
         <w:rPr>
           <w:rFonts w:hint="eastAsia"/>
         </w:rPr>
-        <w:t xml:space="preserve"> 4.3.0</w:t>
+        <w:t xml:space="preserve"> 4.3</w:t>
       </w:r>
       <w:r>
         <w:rPr>
@@ -5218,7 +5244,7 @@
         <w:rPr>
           <w:rFonts w:hint="eastAsia"/>
         </w:rPr>
-        <w:t xml:space="preserve"> 5.3.2</w:t>
+        <w:t xml:space="preserve"> 5.3</w:t>
       </w:r>
     </w:p>
     <w:p>
@@ -5246,7 +5272,15 @@
         <w:rPr>
           <w:rFonts w:hint="eastAsia"/>
         </w:rPr>
-        <w:t xml:space="preserve"> 4.2</w:t>
+        <w:t xml:space="preserve"> 4.</w:t>
+      </w:r>
+      <w:bookmarkStart w:id="4" w:name="_GoBack"/>
+      <w:bookmarkEnd w:id="4"/>
+      <w:r>
+        <w:rPr>
+          <w:rFonts w:hint="eastAsia"/>
+        </w:rPr>
+        <w:t>2</w:t>
       </w:r>
       <w:r>
         <w:rPr>
@@ -5335,14 +5369,14 @@
         <w:pStyle w:val="2"/>
         <w:ind w:left="878" w:hanging="758"/>
       </w:pPr>
-      <w:bookmarkStart w:id="4" w:name="_Toc349070612"/>
+      <w:bookmarkStart w:id="5" w:name="_Toc349070612"/>
       <w:r>
         <w:rPr>
           <w:rFonts w:hint="eastAsia"/>
         </w:rPr>
         <w:t>安全考虑</w:t>
       </w:r>
-      <w:bookmarkEnd w:id="4"/>
+      <w:bookmarkEnd w:id="5"/>
     </w:p>
     <w:p>
       <w:pPr>
@@ -5409,6 +5443,7 @@
         <w:rPr>
           <w:rFonts w:hint="eastAsia"/>
         </w:rPr>
+        <w:lastRenderedPageBreak/>
         <w:t>分层设计</w:t>
       </w:r>
       <w:r>
@@ -5665,7 +5700,7 @@
         <w:pStyle w:val="1"/>
         <w:ind w:left="640" w:hanging="640"/>
       </w:pPr>
-      <w:bookmarkStart w:id="5" w:name="_Toc349070613"/>
+      <w:bookmarkStart w:id="6" w:name="_Toc349070613"/>
       <w:r>
         <w:rPr>
           <w:rFonts w:hint="eastAsia"/>
@@ -5678,21 +5713,21 @@
         </w:rPr>
         <w:t>功能演示</w:t>
       </w:r>
-      <w:bookmarkEnd w:id="5"/>
+      <w:bookmarkEnd w:id="6"/>
     </w:p>
     <w:p>
       <w:pPr>
         <w:pStyle w:val="2"/>
         <w:ind w:left="878" w:hanging="758"/>
       </w:pPr>
-      <w:bookmarkStart w:id="6" w:name="_Toc349070614"/>
+      <w:bookmarkStart w:id="7" w:name="_Toc349070614"/>
       <w:r>
         <w:rPr>
           <w:rFonts w:hint="eastAsia"/>
         </w:rPr>
         <w:t>管理登录</w:t>
       </w:r>
-      <w:bookmarkEnd w:id="6"/>
+      <w:bookmarkEnd w:id="7"/>
     </w:p>
     <w:p>
       <w:r>
@@ -5741,27 +5776,28 @@
         <w:pStyle w:val="2"/>
         <w:ind w:left="878" w:hanging="758"/>
       </w:pPr>
-      <w:bookmarkStart w:id="7" w:name="_Toc349070615"/>
-      <w:r>
-        <w:rPr>
-          <w:rFonts w:hint="eastAsia"/>
-        </w:rPr>
+      <w:bookmarkStart w:id="8" w:name="_Toc349070615"/>
+      <w:r>
+        <w:rPr>
+          <w:rFonts w:hint="eastAsia"/>
+        </w:rPr>
+        <w:lastRenderedPageBreak/>
         <w:t>总体介绍</w:t>
       </w:r>
-      <w:bookmarkEnd w:id="7"/>
+      <w:bookmarkEnd w:id="8"/>
     </w:p>
     <w:p>
       <w:pPr>
         <w:pStyle w:val="3"/>
       </w:pPr>
-      <w:bookmarkStart w:id="8" w:name="_Toc349070616"/>
+      <w:bookmarkStart w:id="9" w:name="_Toc349070616"/>
       <w:r>
         <w:rPr>
           <w:rFonts w:hint="eastAsia"/>
         </w:rPr>
         <w:t>客户端验证</w:t>
       </w:r>
-      <w:bookmarkEnd w:id="8"/>
+      <w:bookmarkEnd w:id="9"/>
     </w:p>
     <w:p>
       <w:r>
@@ -5809,14 +5845,14 @@
       <w:pPr>
         <w:pStyle w:val="3"/>
       </w:pPr>
-      <w:bookmarkStart w:id="9" w:name="_Toc349070617"/>
+      <w:bookmarkStart w:id="10" w:name="_Toc349070617"/>
       <w:r>
         <w:rPr>
           <w:rFonts w:hint="eastAsia"/>
         </w:rPr>
         <w:t>提交结果信息</w:t>
       </w:r>
-      <w:bookmarkEnd w:id="9"/>
+      <w:bookmarkEnd w:id="10"/>
     </w:p>
     <w:p>
       <w:r>
@@ -5865,27 +5901,28 @@
         <w:pStyle w:val="2"/>
         <w:ind w:left="878" w:hanging="758"/>
       </w:pPr>
-      <w:bookmarkStart w:id="10" w:name="_Toc349070618"/>
-      <w:r>
-        <w:rPr>
-          <w:rFonts w:hint="eastAsia"/>
-        </w:rPr>
+      <w:bookmarkStart w:id="11" w:name="_Toc349070618"/>
+      <w:r>
+        <w:rPr>
+          <w:rFonts w:hint="eastAsia"/>
+        </w:rPr>
+        <w:lastRenderedPageBreak/>
         <w:t>控制面板</w:t>
       </w:r>
-      <w:bookmarkEnd w:id="10"/>
+      <w:bookmarkEnd w:id="11"/>
     </w:p>
     <w:p>
       <w:pPr>
         <w:pStyle w:val="3"/>
       </w:pPr>
-      <w:bookmarkStart w:id="11" w:name="_Toc349070619"/>
+      <w:bookmarkStart w:id="12" w:name="_Toc349070619"/>
       <w:r>
         <w:rPr>
           <w:rFonts w:hint="eastAsia"/>
         </w:rPr>
         <w:t>个人资料</w:t>
       </w:r>
-      <w:bookmarkEnd w:id="11"/>
+      <w:bookmarkEnd w:id="12"/>
     </w:p>
     <w:p>
       <w:r>
@@ -5933,14 +5970,14 @@
       <w:pPr>
         <w:pStyle w:val="3"/>
       </w:pPr>
-      <w:bookmarkStart w:id="12" w:name="_Toc349070620"/>
+      <w:bookmarkStart w:id="13" w:name="_Toc349070620"/>
       <w:r>
         <w:rPr>
           <w:rFonts w:hint="eastAsia"/>
         </w:rPr>
         <w:t>修改密码</w:t>
       </w:r>
-      <w:bookmarkEnd w:id="12"/>
+      <w:bookmarkEnd w:id="13"/>
     </w:p>
     <w:p>
       <w:r>
@@ -5989,27 +6026,28 @@
         <w:pStyle w:val="2"/>
         <w:ind w:left="878" w:hanging="758"/>
       </w:pPr>
-      <w:bookmarkStart w:id="13" w:name="_Toc349070621"/>
-      <w:r>
-        <w:rPr>
-          <w:rFonts w:hint="eastAsia"/>
-        </w:rPr>
+      <w:bookmarkStart w:id="14" w:name="_Toc349070621"/>
+      <w:r>
+        <w:rPr>
+          <w:rFonts w:hint="eastAsia"/>
+        </w:rPr>
+        <w:lastRenderedPageBreak/>
         <w:t>机构用户</w:t>
       </w:r>
-      <w:bookmarkEnd w:id="13"/>
+      <w:bookmarkEnd w:id="14"/>
     </w:p>
     <w:p>
       <w:pPr>
         <w:pStyle w:val="3"/>
       </w:pPr>
-      <w:bookmarkStart w:id="14" w:name="_Toc349070622"/>
+      <w:bookmarkStart w:id="15" w:name="_Toc349070622"/>
       <w:r>
         <w:rPr>
           <w:rFonts w:hint="eastAsia"/>
         </w:rPr>
         <w:t>用户管理</w:t>
       </w:r>
-      <w:bookmarkEnd w:id="14"/>
+      <w:bookmarkEnd w:id="15"/>
     </w:p>
     <w:p>
       <w:pPr>
@@ -6101,6 +6139,7 @@
         <w:rPr>
           <w:rFonts w:hint="eastAsia"/>
         </w:rPr>
+        <w:lastRenderedPageBreak/>
         <w:t>添加、修改</w:t>
       </w:r>
     </w:p>
@@ -6197,14 +6236,14 @@
       <w:pPr>
         <w:pStyle w:val="3"/>
       </w:pPr>
-      <w:bookmarkStart w:id="15" w:name="_Toc349070623"/>
+      <w:bookmarkStart w:id="16" w:name="_Toc349070623"/>
       <w:r>
         <w:rPr>
           <w:rFonts w:hint="eastAsia"/>
         </w:rPr>
         <w:t>部门管理</w:t>
       </w:r>
-      <w:bookmarkEnd w:id="15"/>
+      <w:bookmarkEnd w:id="16"/>
     </w:p>
     <w:p>
       <w:pPr>
@@ -6237,6 +6276,7 @@
         <w:rPr>
           <w:rFonts w:hint="eastAsia"/>
         </w:rPr>
+        <w:lastRenderedPageBreak/>
         <w:t>列表</w:t>
       </w:r>
     </w:p>
@@ -6343,6 +6383,7 @@
         <w:rPr>
           <w:rFonts w:hint="eastAsia"/>
         </w:rPr>
+        <w:lastRenderedPageBreak/>
         <w:t>区域选择</w:t>
       </w:r>
     </w:p>
@@ -6392,14 +6433,14 @@
       <w:pPr>
         <w:pStyle w:val="3"/>
       </w:pPr>
-      <w:bookmarkStart w:id="16" w:name="_Toc349070624"/>
+      <w:bookmarkStart w:id="17" w:name="_Toc349070624"/>
       <w:r>
         <w:rPr>
           <w:rFonts w:hint="eastAsia"/>
         </w:rPr>
         <w:t>区域管理</w:t>
       </w:r>
-      <w:bookmarkEnd w:id="16"/>
+      <w:bookmarkEnd w:id="17"/>
     </w:p>
     <w:p>
       <w:pPr>
@@ -6432,6 +6473,7 @@
         <w:rPr>
           <w:rFonts w:hint="eastAsia"/>
         </w:rPr>
+        <w:lastRenderedPageBreak/>
         <w:t>列表</w:t>
       </w:r>
     </w:p>
@@ -6535,27 +6577,28 @@
         <w:pStyle w:val="2"/>
         <w:ind w:left="878" w:hanging="758"/>
       </w:pPr>
-      <w:bookmarkStart w:id="17" w:name="_Toc349070625"/>
-      <w:r>
-        <w:rPr>
-          <w:rFonts w:hint="eastAsia"/>
-        </w:rPr>
+      <w:bookmarkStart w:id="18" w:name="_Toc349070625"/>
+      <w:r>
+        <w:rPr>
+          <w:rFonts w:hint="eastAsia"/>
+        </w:rPr>
+        <w:lastRenderedPageBreak/>
         <w:t>系统设置</w:t>
       </w:r>
-      <w:bookmarkEnd w:id="17"/>
+      <w:bookmarkEnd w:id="18"/>
     </w:p>
     <w:p>
       <w:pPr>
         <w:pStyle w:val="3"/>
       </w:pPr>
-      <w:bookmarkStart w:id="18" w:name="_Toc349070626"/>
+      <w:bookmarkStart w:id="19" w:name="_Toc349070626"/>
       <w:r>
         <w:rPr>
           <w:rFonts w:hint="eastAsia"/>
         </w:rPr>
         <w:t>菜单管理</w:t>
       </w:r>
-      <w:bookmarkEnd w:id="18"/>
+      <w:bookmarkEnd w:id="19"/>
     </w:p>
     <w:p>
       <w:pPr>
@@ -6626,6 +6669,7 @@
         <w:rPr>
           <w:rFonts w:hint="eastAsia"/>
         </w:rPr>
+        <w:lastRenderedPageBreak/>
         <w:t>添加、修改</w:t>
       </w:r>
     </w:p>
@@ -6675,14 +6719,14 @@
       <w:pPr>
         <w:pStyle w:val="3"/>
       </w:pPr>
-      <w:bookmarkStart w:id="19" w:name="_Toc349070627"/>
+      <w:bookmarkStart w:id="20" w:name="_Toc349070627"/>
       <w:r>
         <w:rPr>
           <w:rFonts w:hint="eastAsia"/>
         </w:rPr>
         <w:t>角色管理</w:t>
       </w:r>
-      <w:bookmarkEnd w:id="19"/>
+      <w:bookmarkEnd w:id="20"/>
     </w:p>
     <w:p>
       <w:pPr>
@@ -6745,6 +6789,7 @@
         <w:rPr>
           <w:rFonts w:hint="eastAsia"/>
         </w:rPr>
+        <w:lastRenderedPageBreak/>
         <w:t>添加、修改</w:t>
       </w:r>
     </w:p>
@@ -6848,14 +6893,15 @@
       <w:pPr>
         <w:pStyle w:val="3"/>
       </w:pPr>
-      <w:bookmarkStart w:id="20" w:name="_Toc349070628"/>
-      <w:r>
-        <w:rPr>
-          <w:rFonts w:hint="eastAsia"/>
-        </w:rPr>
+      <w:bookmarkStart w:id="21" w:name="_Toc349070628"/>
+      <w:r>
+        <w:rPr>
+          <w:rFonts w:hint="eastAsia"/>
+        </w:rPr>
+        <w:lastRenderedPageBreak/>
         <w:t>字典管理</w:t>
       </w:r>
-      <w:bookmarkEnd w:id="20"/>
+      <w:bookmarkEnd w:id="21"/>
     </w:p>
     <w:p>
       <w:pPr>
@@ -6968,27 +7014,28 @@
         <w:pStyle w:val="2"/>
         <w:ind w:left="878" w:hanging="758"/>
       </w:pPr>
-      <w:bookmarkStart w:id="21" w:name="_Toc349070629"/>
-      <w:r>
-        <w:rPr>
-          <w:rFonts w:hint="eastAsia"/>
-        </w:rPr>
+      <w:bookmarkStart w:id="22" w:name="_Toc349070629"/>
+      <w:r>
+        <w:rPr>
+          <w:rFonts w:hint="eastAsia"/>
+        </w:rPr>
+        <w:lastRenderedPageBreak/>
         <w:t>内容管理</w:t>
       </w:r>
-      <w:bookmarkEnd w:id="21"/>
+      <w:bookmarkEnd w:id="22"/>
     </w:p>
     <w:p>
       <w:pPr>
         <w:pStyle w:val="3"/>
       </w:pPr>
-      <w:bookmarkStart w:id="22" w:name="_Toc349070630"/>
+      <w:bookmarkStart w:id="23" w:name="_Toc349070630"/>
       <w:r>
         <w:rPr>
           <w:rFonts w:hint="eastAsia"/>
         </w:rPr>
         <w:t>内容管理</w:t>
       </w:r>
-      <w:bookmarkEnd w:id="22"/>
+      <w:bookmarkEnd w:id="23"/>
     </w:p>
     <w:p>
       <w:pPr>
@@ -7270,6 +7317,7 @@
         <w:rPr>
           <w:rFonts w:hint="eastAsia"/>
         </w:rPr>
+        <w:lastRenderedPageBreak/>
         <w:t>添加、修改</w:t>
       </w:r>
     </w:p>
@@ -7365,6 +7413,7 @@
         <w:rPr>
           <w:rFonts w:hint="eastAsia"/>
         </w:rPr>
+        <w:lastRenderedPageBreak/>
         <w:t>图片、缩略图、附件上传</w:t>
       </w:r>
     </w:p>
@@ -7413,6 +7462,7 @@
         <w:rPr>
           <w:noProof/>
         </w:rPr>
+        <w:lastRenderedPageBreak/>
         <w:drawing>
           <wp:inline distT="0" distB="0" distL="0" distR="0" wp14:anchorId="1E5C6AF5" wp14:editId="5A800B46">
             <wp:extent cx="5274310" cy="3692017"/>
@@ -7507,14 +7557,15 @@
       <w:pPr>
         <w:pStyle w:val="3"/>
       </w:pPr>
-      <w:bookmarkStart w:id="23" w:name="_Toc349070631"/>
-      <w:r>
-        <w:rPr>
-          <w:rFonts w:hint="eastAsia"/>
-        </w:rPr>
+      <w:bookmarkStart w:id="24" w:name="_Toc349070631"/>
+      <w:r>
+        <w:rPr>
+          <w:rFonts w:hint="eastAsia"/>
+        </w:rPr>
+        <w:lastRenderedPageBreak/>
         <w:t>评论管理</w:t>
       </w:r>
-      <w:bookmarkEnd w:id="23"/>
+      <w:bookmarkEnd w:id="24"/>
     </w:p>
     <w:p>
       <w:pPr>
@@ -7573,14 +7624,14 @@
       <w:pPr>
         <w:pStyle w:val="3"/>
       </w:pPr>
-      <w:bookmarkStart w:id="24" w:name="_Toc349070632"/>
+      <w:bookmarkStart w:id="25" w:name="_Toc349070632"/>
       <w:r>
         <w:rPr>
           <w:rFonts w:hint="eastAsia"/>
         </w:rPr>
         <w:t>栏目管理</w:t>
       </w:r>
-      <w:bookmarkEnd w:id="24"/>
+      <w:bookmarkEnd w:id="25"/>
     </w:p>
     <w:p>
       <w:pPr>
@@ -7767,6 +7818,7 @@
         <w:rPr>
           <w:rFonts w:hint="eastAsia"/>
         </w:rPr>
+        <w:lastRenderedPageBreak/>
         <w:t>列表</w:t>
       </w:r>
     </w:p>
@@ -7820,6 +7872,7 @@
         <w:rPr>
           <w:rFonts w:hint="eastAsia"/>
         </w:rPr>
+        <w:lastRenderedPageBreak/>
         <w:t>添加、修改</w:t>
       </w:r>
     </w:p>
@@ -7914,14 +7967,14 @@
       <w:pPr>
         <w:pStyle w:val="3"/>
       </w:pPr>
-      <w:bookmarkStart w:id="25" w:name="_Toc349070633"/>
+      <w:bookmarkStart w:id="26" w:name="_Toc349070633"/>
       <w:r>
         <w:rPr>
           <w:rFonts w:hint="eastAsia"/>
         </w:rPr>
         <w:t>站点管理</w:t>
       </w:r>
-      <w:bookmarkEnd w:id="25"/>
+      <w:bookmarkEnd w:id="26"/>
     </w:p>
     <w:p>
       <w:pPr>
@@ -7966,6 +8019,7 @@
         <w:rPr>
           <w:rFonts w:hint="eastAsia"/>
         </w:rPr>
+        <w:lastRenderedPageBreak/>
         <w:t>列表</w:t>
       </w:r>
     </w:p>
@@ -8114,6 +8168,7 @@
         <w:rPr>
           <w:rFonts w:hint="eastAsia"/>
         </w:rPr>
+        <w:lastRenderedPageBreak/>
         <w:t>站点切换</w:t>
       </w:r>
     </w:p>
@@ -8166,14 +8221,14 @@
       <w:pPr>
         <w:pStyle w:val="3"/>
       </w:pPr>
-      <w:bookmarkStart w:id="26" w:name="_Toc349070634"/>
+      <w:bookmarkStart w:id="27" w:name="_Toc349070634"/>
       <w:r>
         <w:rPr>
           <w:rFonts w:hint="eastAsia"/>
         </w:rPr>
         <w:t>公共留言</w:t>
       </w:r>
-      <w:bookmarkEnd w:id="26"/>
+      <w:bookmarkEnd w:id="27"/>
     </w:p>
     <w:p>
       <w:pPr>
@@ -8206,6 +8261,7 @@
         <w:rPr>
           <w:rFonts w:hint="eastAsia"/>
         </w:rPr>
+        <w:lastRenderedPageBreak/>
         <w:t>列表</w:t>
       </w:r>
     </w:p>
@@ -8309,6 +8365,7 @@
         <w:rPr>
           <w:noProof/>
         </w:rPr>
+        <w:lastRenderedPageBreak/>
         <w:drawing>
           <wp:inline distT="0" distB="0" distL="0" distR="0" wp14:anchorId="3BA65D3E" wp14:editId="7853F66D">
             <wp:extent cx="5274310" cy="1175121"/>
@@ -8350,14 +8407,14 @@
       <w:pPr>
         <w:pStyle w:val="3"/>
       </w:pPr>
-      <w:bookmarkStart w:id="27" w:name="_Toc349070635"/>
+      <w:bookmarkStart w:id="28" w:name="_Toc349070635"/>
       <w:r>
         <w:rPr>
           <w:rFonts w:hint="eastAsia"/>
         </w:rPr>
         <w:t>文件管理</w:t>
       </w:r>
-      <w:bookmarkEnd w:id="27"/>
+      <w:bookmarkEnd w:id="28"/>
     </w:p>
     <w:p>
       <w:pPr>
@@ -8455,6 +8512,7 @@
         <w:rPr>
           <w:rFonts w:hint="eastAsia"/>
         </w:rPr>
+        <w:lastRenderedPageBreak/>
         <w:t>设置</w:t>
       </w:r>
     </w:p>
@@ -8504,14 +8562,14 @@
       <w:pPr>
         <w:pStyle w:val="3"/>
       </w:pPr>
-      <w:bookmarkStart w:id="28" w:name="_Toc349070636"/>
+      <w:bookmarkStart w:id="29" w:name="_Toc349070636"/>
       <w:r>
         <w:rPr>
           <w:rFonts w:hint="eastAsia"/>
         </w:rPr>
         <w:t>网站展示（基础主题）</w:t>
       </w:r>
-      <w:bookmarkEnd w:id="28"/>
+      <w:bookmarkEnd w:id="29"/>
     </w:p>
     <w:p>
       <w:pPr>
@@ -8587,6 +8645,7 @@
         <w:rPr>
           <w:noProof/>
         </w:rPr>
+        <w:lastRenderedPageBreak/>
         <w:drawing>
           <wp:inline distT="0" distB="0" distL="0" distR="0" wp14:anchorId="510181CE" wp14:editId="41DD9F44">
             <wp:extent cx="5274310" cy="1937576"/>
@@ -8685,6 +8744,7 @@
         <w:rPr>
           <w:rFonts w:hint="eastAsia"/>
         </w:rPr>
+        <w:lastRenderedPageBreak/>
         <w:t>二级文章列表页</w:t>
       </w:r>
     </w:p>
@@ -8831,6 +8891,7 @@
         <w:rPr>
           <w:rFonts w:hint="eastAsia"/>
         </w:rPr>
+        <w:lastRenderedPageBreak/>
         <w:t>搜索页（全文检索）</w:t>
       </w:r>
     </w:p>
@@ -8974,6 +9035,7 @@
         <w:rPr>
           <w:noProof/>
         </w:rPr>
+        <w:lastRenderedPageBreak/>
         <w:drawing>
           <wp:inline distT="0" distB="0" distL="0" distR="0" wp14:anchorId="643D0D2C" wp14:editId="500E955B">
             <wp:extent cx="5274310" cy="2678055"/>
@@ -9068,14 +9130,14 @@
       <w:pPr>
         <w:pStyle w:val="1"/>
       </w:pPr>
-      <w:bookmarkStart w:id="29" w:name="_Toc349070637"/>
+      <w:bookmarkStart w:id="30" w:name="_Toc349070637"/>
       <w:r>
         <w:rPr>
           <w:rFonts w:hint="eastAsia"/>
         </w:rPr>
         <w:t>快速体验</w:t>
       </w:r>
-      <w:bookmarkEnd w:id="29"/>
+      <w:bookmarkEnd w:id="30"/>
     </w:p>
     <w:p>
       <w:pPr>
@@ -9185,6 +9247,7 @@
         <w:rPr>
           <w:rFonts w:hint="eastAsia"/>
         </w:rPr>
+        <w:lastRenderedPageBreak/>
         <w:t>根据修改参数创建对应</w:t>
       </w:r>
       <w:proofErr w:type="spellStart"/>
@@ -9366,7 +9429,7 @@
       <w:pPr>
         <w:pStyle w:val="1"/>
       </w:pPr>
-      <w:bookmarkStart w:id="30" w:name="_Toc349070639"/>
+      <w:bookmarkStart w:id="31" w:name="_Toc349070639"/>
       <w:r>
         <w:rPr>
           <w:rFonts w:hint="eastAsia"/>
@@ -9379,7 +9442,7 @@
         </w:rPr>
         <w:t>参与贡献</w:t>
       </w:r>
-      <w:bookmarkEnd w:id="30"/>
+      <w:bookmarkEnd w:id="31"/>
     </w:p>
     <w:p>
       <w:pPr>
@@ -9433,9 +9496,6 @@
       <w:pPr>
         <w:pStyle w:val="a6"/>
         <w:ind w:firstLine="480"/>
-        <w:rPr>
-          <w:rFonts w:hint="eastAsia"/>
-        </w:rPr>
       </w:pPr>
       <w:proofErr w:type="spellStart"/>
       <w:r>
@@ -9516,9 +9576,6 @@
           <w:numId w:val="34"/>
         </w:numPr>
         <w:ind w:firstLineChars="0"/>
-        <w:rPr>
-          <w:rFonts w:hint="eastAsia"/>
-        </w:rPr>
       </w:pPr>
       <w:r>
         <w:rPr>
@@ -9549,9 +9606,6 @@
           <w:numId w:val="34"/>
         </w:numPr>
         <w:ind w:firstLineChars="0"/>
-        <w:rPr>
-          <w:rFonts w:hint="eastAsia"/>
-        </w:rPr>
       </w:pPr>
       <w:r>
         <w:rPr>
@@ -9568,9 +9622,6 @@
           <w:numId w:val="34"/>
         </w:numPr>
         <w:ind w:firstLineChars="0"/>
-        <w:rPr>
-          <w:rFonts w:hint="eastAsia"/>
-        </w:rPr>
       </w:pPr>
       <w:r>
         <w:rPr>
@@ -9587,9 +9638,6 @@
           <w:numId w:val="34"/>
         </w:numPr>
         <w:ind w:firstLineChars="0"/>
-        <w:rPr>
-          <w:rFonts w:hint="eastAsia"/>
-        </w:rPr>
       </w:pPr>
       <w:r>
         <w:rPr>
@@ -9606,9 +9654,6 @@
           <w:numId w:val="34"/>
         </w:numPr>
         <w:ind w:firstLineChars="0"/>
-        <w:rPr>
-          <w:rFonts w:hint="eastAsia"/>
-        </w:rPr>
       </w:pPr>
       <w:r>
         <w:rPr>
@@ -9649,9 +9694,6 @@
           <w:numId w:val="34"/>
         </w:numPr>
         <w:ind w:firstLineChars="0"/>
-        <w:rPr>
-          <w:rFonts w:hint="eastAsia"/>
-        </w:rPr>
       </w:pPr>
       <w:r>
         <w:rPr>
@@ -9676,9 +9718,6 @@
           <w:numId w:val="34"/>
         </w:numPr>
         <w:ind w:firstLineChars="0"/>
-        <w:rPr>
-          <w:rFonts w:hint="eastAsia"/>
-        </w:rPr>
       </w:pPr>
       <w:r>
         <w:rPr>
@@ -9762,7 +9801,7 @@
             <w:noProof/>
             <w:lang w:val="zh-CN"/>
           </w:rPr>
-          <w:t>33</w:t>
+          <w:t>4</w:t>
         </w:r>
         <w:r>
           <w:fldChar w:fldCharType="end"/>
@@ -15918,7 +15957,7 @@
 </file>
 
 <file path=customXml/itemProps1.xml><?xml version="1.0" encoding="utf-8"?>
-<ds:datastoreItem xmlns:ds="http://schemas.openxmlformats.org/officeDocument/2006/customXml" ds:itemID="{E8D404BA-FB02-4AC2-9D0C-CAAEBC499101}">
+<ds:datastoreItem xmlns:ds="http://schemas.openxmlformats.org/officeDocument/2006/customXml" ds:itemID="{2E93D466-EBF7-4367-8F99-516C270BEEC1}">
   <ds:schemaRefs>
     <ds:schemaRef ds:uri="http://schemas.openxmlformats.org/officeDocument/2006/bibliography"/>
   </ds:schemaRefs>

</xml_diff>

<commit_message>
升级 jquery1.7.1 到 1.9.1 ; jquery validate 1.9.0 到 1.11.0
</commit_message>
<xml_diff>
--- a/doc/JeeSite介绍演示.docx
+++ b/doc/JeeSite介绍演示.docx
@@ -2,6 +2,13 @@
 <file path=word/document.xml><?xml version="1.0" encoding="utf-8"?>
 <w:document xmlns:wpc="http://schemas.microsoft.com/office/word/2010/wordprocessingCanvas" xmlns:mc="http://schemas.openxmlformats.org/markup-compatibility/2006" xmlns:o="urn:schemas-microsoft-com:office:office" xmlns:r="http://schemas.openxmlformats.org/officeDocument/2006/relationships" xmlns:m="http://schemas.openxmlformats.org/officeDocument/2006/math" xmlns:v="urn:schemas-microsoft-com:vml" xmlns:wp14="http://schemas.microsoft.com/office/word/2010/wordprocessingDrawing" xmlns:wp="http://schemas.openxmlformats.org/drawingml/2006/wordprocessingDrawing" xmlns:w10="urn:schemas-microsoft-com:office:word" xmlns:w="http://schemas.openxmlformats.org/wordprocessingml/2006/main" xmlns:w14="http://schemas.microsoft.com/office/word/2010/wordml" xmlns:wpg="http://schemas.microsoft.com/office/word/2010/wordprocessingGroup" xmlns:wpi="http://schemas.microsoft.com/office/word/2010/wordprocessingInk" xmlns:wne="http://schemas.microsoft.com/office/word/2006/wordml" xmlns:wps="http://schemas.microsoft.com/office/word/2010/wordprocessingShape" mc:Ignorable="w14 wp14">
   <w:body>
+    <w:p>
+      <w:pPr>
+        <w:rPr>
+          <w:rFonts w:hint="eastAsia"/>
+        </w:rPr>
+      </w:pPr>
+    </w:p>
     <w:p/>
     <w:p/>
     <w:p/>
@@ -9,7 +16,6 @@
     <w:p/>
     <w:p/>
     <w:p/>
-    <w:p/>
     <w:p>
       <w:pPr>
         <w:spacing w:line="600" w:lineRule="auto"/>
@@ -21,7 +27,6 @@
           <w:szCs w:val="48"/>
         </w:rPr>
       </w:pPr>
-      <w:proofErr w:type="spellStart"/>
       <w:r>
         <w:rPr>
           <w:rFonts w:ascii="黑体" w:eastAsia="黑体" w:hAnsi="黑体" w:hint="eastAsia"/>
@@ -31,7 +36,6 @@
         </w:rPr>
         <w:t>JeeSite</w:t>
       </w:r>
-      <w:proofErr w:type="spellEnd"/>
     </w:p>
     <w:p>
       <w:pPr>
@@ -3297,7 +3301,6 @@
         <w:ind w:left="640" w:hanging="640"/>
       </w:pPr>
       <w:bookmarkStart w:id="0" w:name="_Toc349070608"/>
-      <w:proofErr w:type="spellStart"/>
       <w:r>
         <w:rPr>
           <w:rFonts w:hint="eastAsia"/>
@@ -3305,7 +3308,6 @@
         <w:lastRenderedPageBreak/>
         <w:t>JeeSite</w:t>
       </w:r>
-      <w:proofErr w:type="spellEnd"/>
       <w:r>
         <w:rPr>
           <w:rFonts w:hint="eastAsia"/>
@@ -3333,14 +3335,12 @@
         <w:pStyle w:val="a6"/>
         <w:ind w:firstLine="480"/>
       </w:pPr>
-      <w:proofErr w:type="spellStart"/>
       <w:r>
         <w:rPr>
           <w:rFonts w:hint="eastAsia"/>
         </w:rPr>
         <w:t>JeeSite</w:t>
       </w:r>
-      <w:proofErr w:type="spellEnd"/>
       <w:r>
         <w:rPr>
           <w:rFonts w:hint="eastAsia"/>
@@ -3378,14 +3378,12 @@
         </w:rPr>
         <w:t>”领域，可用作企业信息管理类系统、网站后台管理类系统等。</w:t>
       </w:r>
-      <w:proofErr w:type="spellStart"/>
       <w:r>
         <w:rPr>
           <w:rFonts w:hint="eastAsia"/>
         </w:rPr>
         <w:t>JeeSite</w:t>
       </w:r>
-      <w:proofErr w:type="spellEnd"/>
       <w:r>
         <w:rPr>
           <w:rFonts w:hint="eastAsia"/>
@@ -3422,14 +3420,12 @@
         <w:pStyle w:val="a6"/>
         <w:ind w:firstLine="480"/>
       </w:pPr>
-      <w:proofErr w:type="spellStart"/>
       <w:r>
         <w:rPr>
           <w:rFonts w:hint="eastAsia"/>
         </w:rPr>
         <w:t>JeeSite</w:t>
       </w:r>
-      <w:proofErr w:type="spellEnd"/>
       <w:r>
         <w:rPr>
           <w:rFonts w:hint="eastAsia"/>
@@ -3545,16 +3541,8 @@
         <w:rPr>
           <w:rFonts w:hint="eastAsia"/>
         </w:rPr>
-        <w:t>界业内</w:t>
-      </w:r>
-      <w:proofErr w:type="gramStart"/>
-      <w:r>
-        <w:rPr>
-          <w:rFonts w:hint="eastAsia"/>
-        </w:rPr>
-        <w:t>最</w:t>
-      </w:r>
-      <w:proofErr w:type="gramEnd"/>
+        <w:t>界业内最</w:t>
+      </w:r>
       <w:r>
         <w:rPr>
           <w:rFonts w:hint="eastAsia"/>
@@ -3672,14 +3660,12 @@
         <w:pStyle w:val="a6"/>
         <w:ind w:firstLine="480"/>
       </w:pPr>
-      <w:proofErr w:type="spellStart"/>
       <w:r>
         <w:rPr>
           <w:rFonts w:hint="eastAsia"/>
         </w:rPr>
         <w:t>JeeSite</w:t>
       </w:r>
-      <w:proofErr w:type="spellEnd"/>
       <w:r>
         <w:rPr>
           <w:rFonts w:hint="eastAsia"/>
@@ -3789,14 +3775,12 @@
         <w:pStyle w:val="a6"/>
         <w:ind w:firstLine="480"/>
       </w:pPr>
-      <w:proofErr w:type="spellStart"/>
       <w:r>
         <w:rPr>
           <w:rFonts w:hint="eastAsia"/>
         </w:rPr>
         <w:t>JeeSite</w:t>
       </w:r>
-      <w:proofErr w:type="spellEnd"/>
       <w:r>
         <w:rPr>
           <w:rFonts w:hint="eastAsia"/>
@@ -3839,7 +3823,6 @@
         </w:rPr>
         <w:t>一个基于</w:t>
       </w:r>
-      <w:proofErr w:type="gramStart"/>
       <w:r>
         <w:rPr>
           <w:rFonts w:hint="eastAsia"/>
@@ -3852,7 +3835,6 @@
         </w:rPr>
         <w:t>基础</w:t>
       </w:r>
-      <w:proofErr w:type="gramEnd"/>
       <w:r>
         <w:rPr>
           <w:rFonts w:hint="eastAsia"/>
@@ -3884,14 +3866,12 @@
         </w:rPr>
         <w:t>如果你使用了</w:t>
       </w:r>
-      <w:proofErr w:type="spellStart"/>
       <w:r>
         <w:rPr>
           <w:rFonts w:hint="eastAsia"/>
         </w:rPr>
         <w:t>JeeSite</w:t>
       </w:r>
-      <w:proofErr w:type="spellEnd"/>
       <w:r>
         <w:rPr>
           <w:rFonts w:hint="eastAsia"/>
@@ -3914,21 +3894,7 @@
         <w:rPr>
           <w:rFonts w:hint="eastAsia"/>
         </w:rPr>
-        <w:t>可以</w:t>
-      </w:r>
-      <w:proofErr w:type="gramStart"/>
-      <w:r>
-        <w:rPr>
-          <w:rFonts w:hint="eastAsia"/>
-        </w:rPr>
-        <w:t>很</w:t>
-      </w:r>
-      <w:proofErr w:type="gramEnd"/>
-      <w:r>
-        <w:rPr>
-          <w:rFonts w:hint="eastAsia"/>
-        </w:rPr>
-        <w:t>快速开发出优秀的信息管理系统。</w:t>
+        <w:t>可以很快速开发出优秀的信息管理系统。</w:t>
       </w:r>
     </w:p>
     <w:p>
@@ -3978,7 +3944,6 @@
         </w:rPr>
         <w:t>协议，源代码完全开源，</w:t>
       </w:r>
-      <w:proofErr w:type="gramStart"/>
       <w:r>
         <w:rPr>
           <w:rFonts w:hint="eastAsia"/>
@@ -3989,14 +3954,7 @@
         <w:rPr>
           <w:rFonts w:hint="eastAsia"/>
         </w:rPr>
-        <w:t>商业</w:t>
-      </w:r>
-      <w:proofErr w:type="gramEnd"/>
-      <w:r>
-        <w:rPr>
-          <w:rFonts w:hint="eastAsia"/>
-        </w:rPr>
-        <w:t>限制。</w:t>
+        <w:t>商业限制。</w:t>
       </w:r>
     </w:p>
     <w:p>
@@ -4012,21 +3970,7 @@
         <w:rPr>
           <w:rFonts w:hint="eastAsia"/>
         </w:rPr>
-        <w:t>使用目前</w:t>
-      </w:r>
-      <w:proofErr w:type="gramStart"/>
-      <w:r>
-        <w:rPr>
-          <w:rFonts w:hint="eastAsia"/>
-        </w:rPr>
-        <w:t>最</w:t>
-      </w:r>
-      <w:proofErr w:type="gramEnd"/>
-      <w:r>
-        <w:rPr>
-          <w:rFonts w:hint="eastAsia"/>
-        </w:rPr>
-        <w:t>主流的</w:t>
+        <w:t>使用目前最主流的</w:t>
       </w:r>
       <w:r>
         <w:rPr>
@@ -4056,14 +4000,12 @@
         </w:rPr>
         <w:t>数据库无限制，支持</w:t>
       </w:r>
-      <w:proofErr w:type="spellStart"/>
       <w:r>
         <w:rPr>
           <w:rFonts w:hint="eastAsia"/>
         </w:rPr>
         <w:t>MySql</w:t>
       </w:r>
-      <w:proofErr w:type="spellEnd"/>
       <w:r>
         <w:rPr>
           <w:rFonts w:hint="eastAsia"/>
@@ -4298,14 +4240,12 @@
         <w:lastRenderedPageBreak/>
         <w:t>签（</w:t>
       </w:r>
-      <w:proofErr w:type="spellStart"/>
       <w:r>
         <w:rPr>
           <w:rFonts w:hint="eastAsia"/>
         </w:rPr>
         <w:t>taglib</w:t>
       </w:r>
-      <w:proofErr w:type="spellEnd"/>
       <w:r>
         <w:rPr>
           <w:rFonts w:hint="eastAsia"/>
@@ -4514,16 +4454,8 @@
         <w:rPr>
           <w:rFonts w:hint="eastAsia"/>
         </w:rPr>
-        <w:t xml:space="preserve">Apache </w:t>
-      </w:r>
-      <w:proofErr w:type="spellStart"/>
-      <w:r>
-        <w:rPr>
-          <w:rFonts w:hint="eastAsia"/>
-        </w:rPr>
-        <w:t>Shiro</w:t>
-      </w:r>
-      <w:proofErr w:type="spellEnd"/>
+        <w:t>Apache Shiro</w:t>
+      </w:r>
       <w:r>
         <w:rPr>
           <w:rFonts w:hint="eastAsia"/>
@@ -4659,14 +4591,12 @@
         </w:rPr>
         <w:t>：</w:t>
       </w:r>
-      <w:proofErr w:type="spellStart"/>
       <w:r>
         <w:rPr>
           <w:rFonts w:hint="eastAsia"/>
         </w:rPr>
         <w:t>SiteMesh</w:t>
       </w:r>
-      <w:proofErr w:type="spellEnd"/>
       <w:r>
         <w:rPr>
           <w:rFonts w:hint="eastAsia"/>
@@ -4719,19 +4649,23 @@
         </w:rPr>
         <w:t>：</w:t>
       </w:r>
-      <w:proofErr w:type="spellStart"/>
       <w:r>
         <w:rPr>
           <w:rFonts w:hint="eastAsia"/>
         </w:rPr>
         <w:t>JQuery</w:t>
       </w:r>
-      <w:proofErr w:type="spellEnd"/>
-      <w:r>
-        <w:rPr>
-          <w:rFonts w:hint="eastAsia"/>
-        </w:rPr>
-        <w:t xml:space="preserve"> 1.7</w:t>
+      <w:r>
+        <w:rPr>
+          <w:rFonts w:hint="eastAsia"/>
+        </w:rPr>
+        <w:t xml:space="preserve"> 1.</w:t>
+      </w:r>
+      <w:r>
+        <w:rPr>
+          <w:rFonts w:hint="eastAsia"/>
+        </w:rPr>
+        <w:t>9</w:t>
       </w:r>
       <w:r>
         <w:rPr>
@@ -4847,26 +4781,26 @@
         </w:rPr>
         <w:t>：</w:t>
       </w:r>
-      <w:proofErr w:type="spellStart"/>
-      <w:r>
-        <w:rPr>
-          <w:rFonts w:hint="eastAsia"/>
-        </w:rPr>
-        <w:t>JQuery</w:t>
-      </w:r>
-      <w:proofErr w:type="spellEnd"/>
-      <w:r>
-        <w:rPr>
-          <w:rFonts w:hint="eastAsia"/>
-        </w:rPr>
-        <w:t xml:space="preserve"> Validation Plugin</w:t>
-      </w:r>
-      <w:r>
-        <w:rPr>
-          <w:rFonts w:hint="eastAsia"/>
-        </w:rPr>
-        <w:t xml:space="preserve"> 1.9</w:t>
-      </w:r>
+      <w:r>
+        <w:rPr>
+          <w:rFonts w:hint="eastAsia"/>
+        </w:rPr>
+        <w:t>JQuery Validation Plugin</w:t>
+      </w:r>
+      <w:r>
+        <w:rPr>
+          <w:rFonts w:hint="eastAsia"/>
+        </w:rPr>
+        <w:t xml:space="preserve"> 1.</w:t>
+      </w:r>
+      <w:r>
+        <w:rPr>
+          <w:rFonts w:hint="eastAsia"/>
+        </w:rPr>
+        <w:t>11</w:t>
+      </w:r>
+      <w:bookmarkStart w:id="4" w:name="_GoBack"/>
+      <w:bookmarkEnd w:id="4"/>
       <w:r>
         <w:rPr>
           <w:rFonts w:hint="eastAsia"/>
@@ -5014,19 +4948,11 @@
         </w:rPr>
         <w:t>：</w:t>
       </w:r>
-      <w:proofErr w:type="spellStart"/>
-      <w:r>
-        <w:rPr>
-          <w:rFonts w:hint="eastAsia"/>
-        </w:rPr>
-        <w:t>BoneCP</w:t>
-      </w:r>
-      <w:proofErr w:type="spellEnd"/>
-      <w:r>
-        <w:rPr>
-          <w:rFonts w:hint="eastAsia"/>
-        </w:rPr>
-        <w:t xml:space="preserve"> 0.7</w:t>
+      <w:r>
+        <w:rPr>
+          <w:rFonts w:hint="eastAsia"/>
+        </w:rPr>
+        <w:t>BoneCP 0.7</w:t>
       </w:r>
     </w:p>
     <w:p>
@@ -5108,14 +5034,12 @@
         </w:rPr>
         <w:t>：</w:t>
       </w:r>
-      <w:proofErr w:type="spellStart"/>
       <w:r>
         <w:rPr>
           <w:rFonts w:hint="eastAsia"/>
         </w:rPr>
         <w:t>Ehcache</w:t>
       </w:r>
-      <w:proofErr w:type="spellEnd"/>
       <w:r>
         <w:rPr>
           <w:rFonts w:hint="eastAsia"/>
@@ -5272,15 +5196,7 @@
         <w:rPr>
           <w:rFonts w:hint="eastAsia"/>
         </w:rPr>
-        <w:t xml:space="preserve"> 4.</w:t>
-      </w:r>
-      <w:bookmarkStart w:id="4" w:name="_GoBack"/>
-      <w:bookmarkEnd w:id="4"/>
-      <w:r>
-        <w:rPr>
-          <w:rFonts w:hint="eastAsia"/>
-        </w:rPr>
-        <w:t>2</w:t>
+        <w:t xml:space="preserve"> 4.2</w:t>
       </w:r>
       <w:r>
         <w:rPr>
@@ -5289,13 +5205,8 @@
         <w:t>（</w:t>
       </w:r>
       <w:r>
-        <w:t xml:space="preserve">Apache </w:t>
-      </w:r>
-      <w:proofErr w:type="spellStart"/>
-      <w:r>
-        <w:t>Lucene</w:t>
-      </w:r>
-      <w:proofErr w:type="spellEnd"/>
+        <w:t>Apache Lucene</w:t>
+      </w:r>
       <w:r>
         <w:rPr>
           <w:rFonts w:hint="eastAsia"/>
@@ -5456,21 +5367,7 @@
         <w:rPr>
           <w:rFonts w:hint="eastAsia"/>
         </w:rPr>
-        <w:t>（数据库层，数据访问层，业务逻辑层，展示层）层次清楚，低耦合，各层必须通过接口才能接入并进行参数校验（如：在展示</w:t>
-      </w:r>
-      <w:proofErr w:type="gramStart"/>
-      <w:r>
-        <w:rPr>
-          <w:rFonts w:hint="eastAsia"/>
-        </w:rPr>
-        <w:t>层不可</w:t>
-      </w:r>
-      <w:proofErr w:type="gramEnd"/>
-      <w:r>
-        <w:rPr>
-          <w:rFonts w:hint="eastAsia"/>
-        </w:rPr>
-        <w:t>直接操作数据库），保证数据操作的安全。</w:t>
+        <w:t>（数据库层，数据访问层，业务逻辑层，展示层）层次清楚，低耦合，各层必须通过接口才能接入并进行参数校验（如：在展示层不可直接操作数据库），保证数据操作的安全。</w:t>
       </w:r>
     </w:p>
     <w:p>
@@ -5510,21 +5407,7 @@
         <w:rPr>
           <w:rFonts w:hint="eastAsia"/>
         </w:rPr>
-        <w:t>、上</w:t>
-      </w:r>
-      <w:proofErr w:type="gramStart"/>
-      <w:r>
-        <w:rPr>
-          <w:rFonts w:hint="eastAsia"/>
-        </w:rPr>
-        <w:t>传非法</w:t>
-      </w:r>
-      <w:proofErr w:type="gramEnd"/>
-      <w:r>
-        <w:rPr>
-          <w:rFonts w:hint="eastAsia"/>
-        </w:rPr>
-        <w:t>文件等），跳过客户端验证操作数据库。</w:t>
+        <w:t>、上传非法文件等），跳过客户端验证操作数据库。</w:t>
       </w:r>
     </w:p>
     <w:p>
@@ -7655,7 +7538,6 @@
         </w:rPr>
         <w:t>树形表格界面，可折叠；设置灵活，可随意调整栏目父子关系；支持</w:t>
       </w:r>
-      <w:proofErr w:type="gramStart"/>
       <w:r>
         <w:rPr>
           <w:rFonts w:hint="eastAsia"/>
@@ -7674,7 +7556,6 @@
         </w:rPr>
         <w:t>子栏目</w:t>
       </w:r>
-      <w:proofErr w:type="gramEnd"/>
       <w:r>
         <w:rPr>
           <w:rFonts w:hint="eastAsia"/>
@@ -7707,21 +7588,7 @@
         <w:rPr>
           <w:rFonts w:hint="eastAsia"/>
         </w:rPr>
-        <w:t>导航栏显示：设置是否在</w:t>
-      </w:r>
-      <w:proofErr w:type="gramStart"/>
-      <w:r>
-        <w:rPr>
-          <w:rFonts w:hint="eastAsia"/>
-        </w:rPr>
-        <w:t>网站主</w:t>
-      </w:r>
-      <w:proofErr w:type="gramEnd"/>
-      <w:r>
-        <w:rPr>
-          <w:rFonts w:hint="eastAsia"/>
-        </w:rPr>
-        <w:t>导航栏中显示</w:t>
+        <w:t>导航栏显示：设置是否在网站主导航栏中显示</w:t>
       </w:r>
       <w:r>
         <w:rPr>
@@ -9178,14 +9045,12 @@
         </w:rPr>
         <w:t>、</w:t>
       </w:r>
-      <w:proofErr w:type="spellStart"/>
       <w:r>
         <w:rPr>
           <w:rFonts w:hint="eastAsia"/>
         </w:rPr>
         <w:t>MySql</w:t>
       </w:r>
-      <w:proofErr w:type="spellEnd"/>
       <w:r>
         <w:rPr>
           <w:rFonts w:hint="eastAsia"/>
@@ -9208,13 +9073,8 @@
         </w:rPr>
         <w:t>修改</w:t>
       </w:r>
-      <w:proofErr w:type="spellStart"/>
-      <w:r>
-        <w:t>src</w:t>
-      </w:r>
-      <w:proofErr w:type="spellEnd"/>
-      <w:r>
-        <w:t>\main\resources</w:t>
+      <w:r>
+        <w:t>src\main\resources</w:t>
       </w:r>
       <w:r>
         <w:rPr>
@@ -9222,11 +9082,9 @@
         </w:rPr>
         <w:t>\</w:t>
       </w:r>
-      <w:proofErr w:type="spellStart"/>
       <w:r>
         <w:t>application.properties</w:t>
       </w:r>
-      <w:proofErr w:type="spellEnd"/>
       <w:r>
         <w:rPr>
           <w:rFonts w:hint="eastAsia"/>
@@ -9250,14 +9108,12 @@
         <w:lastRenderedPageBreak/>
         <w:t>根据修改参数创建对应</w:t>
       </w:r>
-      <w:proofErr w:type="spellStart"/>
       <w:r>
         <w:rPr>
           <w:rFonts w:hint="eastAsia"/>
         </w:rPr>
         <w:t>MySql</w:t>
       </w:r>
-      <w:proofErr w:type="spellEnd"/>
       <w:r>
         <w:rPr>
           <w:rFonts w:hint="eastAsia"/>
@@ -9284,21 +9140,7 @@
         <w:rPr>
           <w:rFonts w:hint="eastAsia"/>
         </w:rPr>
-        <w:t>bin\</w:t>
-      </w:r>
-      <w:proofErr w:type="spellStart"/>
-      <w:r>
-        <w:rPr>
-          <w:rFonts w:hint="eastAsia"/>
-        </w:rPr>
-        <w:t>resresh-db</w:t>
-      </w:r>
-      <w:proofErr w:type="spellEnd"/>
-      <w:r>
-        <w:rPr>
-          <w:rFonts w:hint="eastAsia"/>
-        </w:rPr>
-        <w:t>\refresh-db.bat</w:t>
+        <w:t>bin\resresh-db\refresh-db.bat</w:t>
       </w:r>
       <w:r>
         <w:rPr>
@@ -9398,14 +9240,12 @@
         </w:rPr>
         <w:t>最高管理员，用户名：</w:t>
       </w:r>
-      <w:proofErr w:type="spellStart"/>
       <w:r>
         <w:rPr>
           <w:rFonts w:hint="eastAsia"/>
         </w:rPr>
         <w:t>thinkgem</w:t>
       </w:r>
-      <w:proofErr w:type="spellEnd"/>
       <w:r>
         <w:rPr>
           <w:rFonts w:hint="eastAsia"/>
@@ -9497,14 +9337,12 @@
         <w:pStyle w:val="a6"/>
         <w:ind w:firstLine="480"/>
       </w:pPr>
-      <w:proofErr w:type="spellStart"/>
       <w:r>
         <w:rPr>
           <w:rFonts w:hint="eastAsia"/>
         </w:rPr>
         <w:t>Github</w:t>
       </w:r>
-      <w:proofErr w:type="spellEnd"/>
       <w:r>
         <w:rPr>
           <w:rFonts w:hint="eastAsia"/>
@@ -9583,14 +9421,12 @@
         </w:rPr>
         <w:t>代码生成器：自动建立表结构、生成的</w:t>
       </w:r>
-      <w:proofErr w:type="spellStart"/>
       <w:r>
         <w:rPr>
           <w:rFonts w:hint="eastAsia"/>
         </w:rPr>
         <w:t>mvc</w:t>
       </w:r>
-      <w:proofErr w:type="spellEnd"/>
       <w:r>
         <w:rPr>
           <w:rFonts w:hint="eastAsia"/>
@@ -9701,14 +9537,12 @@
         </w:rPr>
         <w:t>公共工具封装：嵌入地图、生成报表、</w:t>
       </w:r>
-      <w:proofErr w:type="spellStart"/>
       <w:r>
         <w:rPr>
           <w:rFonts w:hint="eastAsia"/>
         </w:rPr>
         <w:t>WebService</w:t>
       </w:r>
-      <w:proofErr w:type="spellEnd"/>
     </w:p>
     <w:p>
       <w:pPr>
@@ -15957,7 +15791,7 @@
 </file>
 
 <file path=customXml/itemProps1.xml><?xml version="1.0" encoding="utf-8"?>
-<ds:datastoreItem xmlns:ds="http://schemas.openxmlformats.org/officeDocument/2006/customXml" ds:itemID="{2E93D466-EBF7-4367-8F99-516C270BEEC1}">
+<ds:datastoreItem xmlns:ds="http://schemas.openxmlformats.org/officeDocument/2006/customXml" ds:itemID="{1EF9FD9F-0CF7-4C6F-9419-072870B0B81B}">
   <ds:schemaRefs>
     <ds:schemaRef ds:uri="http://schemas.openxmlformats.org/officeDocument/2006/bibliography"/>
   </ds:schemaRefs>

</xml_diff>